<commit_message>
Lab 3 tasks 3-4))))))
</commit_message>
<xml_diff>
--- a/KMZI_Lab3/Отчет КМЗИ 3.docx
+++ b/KMZI_Lab3/Отчет КМЗИ 3.docx
@@ -309,7 +309,7 @@
       <w:pPr>
         <w:spacing w:after="0"/>
         <w:rPr>
-          <w:lang w:val="ru-RU"/>
+          <w:lang w:val="en-US"/>
         </w:rPr>
       </w:pPr>
       <w:r>
@@ -407,7 +407,19 @@
         <w:rPr>
           <w:lang w:val="ru-RU"/>
         </w:rPr>
-        <w:t xml:space="preserve">Рисунок 1.1 – функция </w:t>
+        <w:t xml:space="preserve">Рисунок 1.1 – </w:t>
+      </w:r>
+      <w:r>
+        <w:rPr>
+          <w:lang w:val="ru-RU"/>
+        </w:rPr>
+        <w:t>Ф</w:t>
+      </w:r>
+      <w:r>
+        <w:rPr>
+          <w:lang w:val="ru-RU"/>
+        </w:rPr>
+        <w:t xml:space="preserve">ункция </w:t>
       </w:r>
       <w:r>
         <w:rPr>
@@ -661,7 +673,13 @@
         <w:rPr>
           <w:lang w:val="ru-RU"/>
         </w:rPr>
-        <w:t>вывод НОД двух и трех чисел</w:t>
+        <w:t>В</w:t>
+      </w:r>
+      <w:r>
+        <w:rPr>
+          <w:lang w:val="ru-RU"/>
+        </w:rPr>
+        <w:t>ывод НОД двух и трех чисел</w:t>
       </w:r>
     </w:p>
     <w:p>
@@ -688,7 +706,17 @@
         <w:spacing w:after="0"/>
       </w:pPr>
       <w:r>
-        <w:t xml:space="preserve">Для нахождения всех простых чисел не больше заданного числа n </w:t>
+        <w:t xml:space="preserve">Для нахождения всех простых чисел не больше заданного числа </w:t>
+      </w:r>
+      <w:r>
+        <w:rPr>
+          <w:i/>
+          <w:iCs/>
+        </w:rPr>
+        <w:t>n</w:t>
+      </w:r>
+      <w:r>
+        <w:t xml:space="preserve"> </w:t>
       </w:r>
       <w:r>
         <w:rPr>
@@ -706,7 +734,7 @@
         <w:t>этим алгоритмом</w:t>
       </w:r>
       <w:r>
-        <w:t xml:space="preserve"> нужно выполнить следующие шаги: </w:t>
+        <w:t xml:space="preserve"> нужно выполнить следующие шаги:</w:t>
       </w:r>
     </w:p>
     <w:p>
@@ -729,7 +757,17 @@
         <w:t>m</w:t>
       </w:r>
       <w:r>
-        <w:t xml:space="preserve">) до n (2, …, </w:t>
+        <w:t xml:space="preserve">) до </w:t>
+      </w:r>
+      <w:r>
+        <w:rPr>
+          <w:i/>
+          <w:iCs/>
+        </w:rPr>
+        <w:t>n</w:t>
+      </w:r>
+      <w:r>
+        <w:t xml:space="preserve"> (2, …, </w:t>
       </w:r>
       <w:r>
         <w:rPr>
@@ -990,14 +1028,26 @@
         <w:rPr>
           <w:lang w:val="ru-RU"/>
         </w:rPr>
-        <w:t>Рисунок 2.1 – функция поиска простых чисел</w:t>
+        <w:t xml:space="preserve">Рисунок 2.1 – </w:t>
+      </w:r>
+      <w:r>
+        <w:rPr>
+          <w:lang w:val="ru-RU"/>
+        </w:rPr>
+        <w:t>Ф</w:t>
+      </w:r>
+      <w:r>
+        <w:rPr>
+          <w:lang w:val="ru-RU"/>
+        </w:rPr>
+        <w:t>ункция поиска простых чисел</w:t>
       </w:r>
     </w:p>
     <w:p>
       <w:pPr>
         <w:spacing w:after="80"/>
         <w:rPr>
-          <w:lang w:val="ru-RU"/>
+          <w:lang w:val="en-US"/>
         </w:rPr>
       </w:pPr>
       <w:r>
@@ -1248,7 +1298,19 @@
         <w:rPr>
           <w:lang w:val="ru-RU"/>
         </w:rPr>
-        <w:t>Рисунок 2.2 – вывод функции поиска простых чисел</w:t>
+        <w:t xml:space="preserve">Рисунок 2.2 – </w:t>
+      </w:r>
+      <w:r>
+        <w:rPr>
+          <w:lang w:val="ru-RU"/>
+        </w:rPr>
+        <w:t>В</w:t>
+      </w:r>
+      <w:r>
+        <w:rPr>
+          <w:lang w:val="ru-RU"/>
+        </w:rPr>
+        <w:t>ывод функции поиска простых чисел</w:t>
       </w:r>
     </w:p>
     <w:p>
@@ -1386,7 +1448,19 @@
         <w:rPr>
           <w:lang w:val="ru-RU"/>
         </w:rPr>
-        <w:t xml:space="preserve">Рисунок 2.3 – решето Эратосфена в диапазоне </w:t>
+        <w:t xml:space="preserve">Рисунок 2.3 – </w:t>
+      </w:r>
+      <w:r>
+        <w:rPr>
+          <w:lang w:val="ru-RU"/>
+        </w:rPr>
+        <w:t>Р</w:t>
+      </w:r>
+      <w:r>
+        <w:rPr>
+          <w:lang w:val="ru-RU"/>
+        </w:rPr>
+        <w:t xml:space="preserve">ешето Эратосфена в диапазоне </w:t>
       </w:r>
       <w:r>
         <w:rPr>
@@ -1555,7 +1629,21 @@
         <w:rPr>
           <w:lang w:val="ru-RU"/>
         </w:rPr>
-        <w:t xml:space="preserve"> – решето Эратосфена в диапазоне </w:t>
+        <w:t xml:space="preserve"> – </w:t>
+      </w:r>
+      <w:r>
+        <w:rPr>
+          <w:lang w:val="ru-RU"/>
+        </w:rPr>
+        <w:t>Р</w:t>
+      </w:r>
+      <w:bookmarkStart w:id="0" w:name="_GoBack"/>
+      <w:bookmarkEnd w:id="0"/>
+      <w:r>
+        <w:rPr>
+          <w:lang w:val="ru-RU"/>
+        </w:rPr>
+        <w:t xml:space="preserve">ешето Эратосфена в диапазоне </w:t>
       </w:r>
       <w:r>
         <w:rPr>
@@ -1589,8 +1677,6 @@
         </w:rPr>
         <w:t>]</w:t>
       </w:r>
-      <w:bookmarkStart w:id="0" w:name="_GoBack"/>
-      <w:bookmarkEnd w:id="0"/>
     </w:p>
     <w:sectPr>
       <w:footerReference w:type="default" r:id="rId14"/>
@@ -7353,7 +7439,7 @@
 </file>
 
 <file path=customXml/itemProps1.xml><?xml version="1.0" encoding="utf-8"?>
-<ds:datastoreItem xmlns:ds="http://schemas.openxmlformats.org/officeDocument/2006/customXml" ds:itemID="{73154149-1BBF-44E0-B1E5-092C26AE1885}">
+<ds:datastoreItem xmlns:ds="http://schemas.openxmlformats.org/officeDocument/2006/customXml" ds:itemID="{343E1C8A-8E89-42B6-91A4-DD70ED418D70}">
   <ds:schemaRefs>
     <ds:schemaRef ds:uri="http://schemas.openxmlformats.org/officeDocument/2006/bibliography"/>
   </ds:schemaRefs>

</xml_diff>